<commit_message>
Update Manual de Usuario - Proyecto Final.docx
</commit_message>
<xml_diff>
--- a/Manual de Usuario - Proyecto Final.docx
+++ b/Manual de Usuario - Proyecto Final.docx
@@ -4,6 +4,23 @@
   <w:body>
     <w:p>
       <w:pPr>
+        <w:pStyle w:val="Ttulo"/>
+        <w:jc w:val="center"/>
+        <w:rPr>
+          <w:lang w:val="es-ES"/>
+        </w:rPr>
+      </w:pPr>
+      <w:r>
+        <w:rPr>
+          <w:lang w:val="es-ES"/>
+        </w:rPr>
+        <w:t>Manual de Usuario</w:t>
+      </w:r>
+      <w:bookmarkStart w:id="0" w:name="_GoBack"/>
+      <w:bookmarkEnd w:id="0"/>
+    </w:p>
+    <w:p>
+      <w:pPr>
         <w:rPr>
           <w:b/>
           <w:bCs/>
@@ -561,6 +578,7 @@
           <w:bCs/>
           <w:lang w:val="es-ES"/>
         </w:rPr>
+        <w:lastRenderedPageBreak/>
         <w:t>Lista de Ventas</w:t>
       </w:r>
       <w:r>
@@ -579,7 +597,6 @@
       </w:pPr>
       <w:proofErr w:type="spellStart"/>
       <w:r>
-        <w:lastRenderedPageBreak/>
         <w:t>Producto</w:t>
       </w:r>
       <w:proofErr w:type="spellEnd"/>
@@ -898,8 +915,6 @@
       <w:r>
         <w:t>)</w:t>
       </w:r>
-      <w:bookmarkStart w:id="0" w:name="_GoBack"/>
-      <w:bookmarkEnd w:id="0"/>
     </w:p>
     <w:p>
       <w:pPr>
@@ -1266,6 +1281,7 @@
           <w:bCs/>
           <w:lang w:val="es-ES"/>
         </w:rPr>
+        <w:lastRenderedPageBreak/>
         <w:t>Reportes</w:t>
       </w:r>
     </w:p>
@@ -1279,7 +1295,6 @@
         <w:rPr>
           <w:lang w:val="es-ES"/>
         </w:rPr>
-        <w:lastRenderedPageBreak/>
         <w:t xml:space="preserve">La sección </w:t>
       </w:r>
       <w:r>
@@ -2442,6 +2457,40 @@
     <w:semiHidden/>
     <w:unhideWhenUsed/>
   </w:style>
+  <w:style w:type="paragraph" w:styleId="Ttulo">
+    <w:name w:val="Title"/>
+    <w:basedOn w:val="Normal"/>
+    <w:next w:val="Normal"/>
+    <w:link w:val="TtuloCar"/>
+    <w:uiPriority w:val="10"/>
+    <w:qFormat/>
+    <w:rsid w:val="004F2C7F"/>
+    <w:pPr>
+      <w:spacing w:after="0" w:line="240" w:lineRule="auto"/>
+      <w:contextualSpacing/>
+    </w:pPr>
+    <w:rPr>
+      <w:rFonts w:asciiTheme="majorHAnsi" w:eastAsiaTheme="majorEastAsia" w:hAnsiTheme="majorHAnsi" w:cstheme="majorBidi"/>
+      <w:spacing w:val="-10"/>
+      <w:kern w:val="28"/>
+      <w:sz w:val="56"/>
+      <w:szCs w:val="56"/>
+    </w:rPr>
+  </w:style>
+  <w:style w:type="character" w:customStyle="1" w:styleId="TtuloCar">
+    <w:name w:val="Título Car"/>
+    <w:basedOn w:val="Fuentedeprrafopredeter"/>
+    <w:link w:val="Ttulo"/>
+    <w:uiPriority w:val="10"/>
+    <w:rsid w:val="004F2C7F"/>
+    <w:rPr>
+      <w:rFonts w:asciiTheme="majorHAnsi" w:eastAsiaTheme="majorEastAsia" w:hAnsiTheme="majorHAnsi" w:cstheme="majorBidi"/>
+      <w:spacing w:val="-10"/>
+      <w:kern w:val="28"/>
+      <w:sz w:val="56"/>
+      <w:szCs w:val="56"/>
+    </w:rPr>
+  </w:style>
 </w:styles>
 </file>
 

</xml_diff>